<commit_message>
add readme + eq example
</commit_message>
<xml_diff>
--- a/article.docx
+++ b/article.docx
@@ -143,7 +143,7 @@
       </w:r>
     </w:p>
     <w:bookmarkEnd w:id="21"/>
-    <w:bookmarkStart w:id="23" w:name="sec-introduction"/>
+    <w:bookmarkStart w:id="25" w:name="sec-introduction"/>
     <w:p>
       <w:pPr>
         <w:pStyle w:val="Heading1"/>
@@ -326,6 +326,38 @@
           <w:bCs/>
           <w:b/>
         </w:rPr>
+        <w:t xml:space="preserve">Example of cross-referencing an equation</w:t>
+      </w:r>
+      <w:r>
+        <w:t xml:space="preserve">:</w:t>
+      </w:r>
+      <w:r>
+        <w:t xml:space="preserve"> </w:t>
+      </w:r>
+      <w:hyperlink w:anchor="eq-lr">
+        <w:r>
+          <w:rPr>
+            <w:rStyle w:val="Hyperlink"/>
+          </w:rPr>
+          <w:t xml:space="preserve">Equation 1</w:t>
+        </w:r>
+      </w:hyperlink>
+      <w:r>
+        <w:t xml:space="preserve"> </w:t>
+      </w:r>
+      <w:r>
+        <w:t xml:space="preserve">is an equation.</w:t>
+      </w:r>
+    </w:p>
+    <w:p>
+      <w:pPr>
+        <w:pStyle w:val="BodyText"/>
+      </w:pPr>
+      <w:r>
+        <w:rPr>
+          <w:bCs/>
+          <w:b/>
+        </w:rPr>
         <w:t xml:space="preserve">Example journal article in-line citation</w:t>
       </w:r>
       <w:r>
@@ -382,8 +414,156 @@
       </w:r>
     </w:p>
     <w:bookmarkEnd w:id="22"/>
-    <w:bookmarkEnd w:id="23"/>
-    <w:bookmarkStart w:id="24" w:name="sec-methods"/>
+    <w:bookmarkStart w:id="24" w:name="equation-example"/>
+    <w:p>
+      <w:pPr>
+        <w:pStyle w:val="Heading2"/>
+      </w:pPr>
+      <w:r>
+        <w:t xml:space="preserve">1.2 Equation example</w:t>
+      </w:r>
+    </w:p>
+    <w:p>
+      <w:pPr>
+        <w:pStyle w:val="FirstParagraph"/>
+      </w:pPr>
+      <w:bookmarkStart w:id="23" w:name="eq-lr"/>
+      <m:oMathPara>
+        <m:oMathParaPr>
+          <m:jc m:val="center"/>
+        </m:oMathParaPr>
+        <m:oMath>
+          <m:r>
+            <m:rPr>
+              <m:nor/>
+              <m:sty m:val="p"/>
+            </m:rPr>
+            <m:t>LR</m:t>
+          </m:r>
+          <m:r>
+            <m:rPr>
+              <m:sty m:val="p"/>
+            </m:rPr>
+            <m:t>=</m:t>
+          </m:r>
+          <m:f>
+            <m:fPr>
+              <m:type m:val="bar"/>
+            </m:fPr>
+            <m:num>
+              <m:r>
+                <m:t>P</m:t>
+              </m:r>
+              <m:d>
+                <m:dPr>
+                  <m:begChr m:val="("/>
+                  <m:endChr m:val=")"/>
+                  <m:sepChr m:val=""/>
+                  <m:grow/>
+                </m:dPr>
+                <m:e>
+                  <m:r>
+                    <m:t>E</m:t>
+                  </m:r>
+                  <m:r>
+                    <m:rPr>
+                      <m:sty m:val="p"/>
+                    </m:rPr>
+                    <m:t>|</m:t>
+                  </m:r>
+                  <m:sSub>
+                    <m:e>
+                      <m:r>
+                        <m:t>H</m:t>
+                      </m:r>
+                    </m:e>
+                    <m:sub>
+                      <m:r>
+                        <m:t>p</m:t>
+                      </m:r>
+                    </m:sub>
+                  </m:sSub>
+                  <m:r>
+                    <m:rPr>
+                      <m:sty m:val="p"/>
+                    </m:rPr>
+                    <m:t>,</m:t>
+                  </m:r>
+                  <m:r>
+                    <m:t>I</m:t>
+                  </m:r>
+                </m:e>
+              </m:d>
+            </m:num>
+            <m:den>
+              <m:r>
+                <m:t>P</m:t>
+              </m:r>
+              <m:d>
+                <m:dPr>
+                  <m:begChr m:val="("/>
+                  <m:endChr m:val=")"/>
+                  <m:sepChr m:val=""/>
+                  <m:grow/>
+                </m:dPr>
+                <m:e>
+                  <m:r>
+                    <m:t>E</m:t>
+                  </m:r>
+                  <m:r>
+                    <m:rPr>
+                      <m:sty m:val="p"/>
+                    </m:rPr>
+                    <m:t>|</m:t>
+                  </m:r>
+                  <m:sSub>
+                    <m:e>
+                      <m:r>
+                        <m:t>H</m:t>
+                      </m:r>
+                    </m:e>
+                    <m:sub>
+                      <m:r>
+                        <m:t>d</m:t>
+                      </m:r>
+                    </m:sub>
+                  </m:sSub>
+                  <m:r>
+                    <m:rPr>
+                      <m:sty m:val="p"/>
+                    </m:rPr>
+                    <m:t>,</m:t>
+                  </m:r>
+                  <m:r>
+                    <m:t>I</m:t>
+                  </m:r>
+                </m:e>
+              </m:d>
+            </m:den>
+          </m:f>
+          <m:r>
+            <m:t>  </m:t>
+          </m:r>
+          <m:d>
+            <m:dPr>
+              <m:begChr m:val="("/>
+              <m:endChr m:val=")"/>
+              <m:sepChr m:val=""/>
+              <m:grow/>
+            </m:dPr>
+            <m:e>
+              <m:r>
+                <m:t>1</m:t>
+              </m:r>
+            </m:e>
+          </m:d>
+        </m:oMath>
+      </m:oMathPara>
+      <w:bookmarkEnd w:id="23"/>
+    </w:p>
+    <w:bookmarkEnd w:id="24"/>
+    <w:bookmarkEnd w:id="25"/>
+    <w:bookmarkStart w:id="26" w:name="sec-methods"/>
     <w:p>
       <w:pPr>
         <w:pStyle w:val="Heading1"/>
@@ -510,8 +690,8 @@
         <w:t xml:space="preserve">Define statistical terms, abbreviations and most symbols.</w:t>
       </w:r>
     </w:p>
-    <w:bookmarkEnd w:id="24"/>
-    <w:bookmarkStart w:id="25" w:name="sec-results"/>
+    <w:bookmarkEnd w:id="26"/>
+    <w:bookmarkStart w:id="27" w:name="sec-results"/>
     <w:p>
       <w:pPr>
         <w:pStyle w:val="Heading1"/>
@@ -528,8 +708,8 @@
         <w:t xml:space="preserve">Present your results in logical sequence in the text, tables and figures. Do not repeat in the text all the data in the tables or illustrations; emphasize or summarize only important observations.</w:t>
       </w:r>
     </w:p>
-    <w:bookmarkEnd w:id="25"/>
-    <w:bookmarkStart w:id="26" w:name="sec-discussion"/>
+    <w:bookmarkEnd w:id="27"/>
+    <w:bookmarkStart w:id="28" w:name="sec-discussion"/>
     <w:p>
       <w:pPr>
         <w:pStyle w:val="Heading1"/>
@@ -554,8 +734,8 @@
         <w:t xml:space="preserve">In shorter manuscripts, such as those intended to be Technical Notes or Case Reports, the Results and Discussion sections should be combined.</w:t>
       </w:r>
     </w:p>
-    <w:bookmarkEnd w:id="26"/>
-    <w:bookmarkStart w:id="31" w:name="references"/>
+    <w:bookmarkEnd w:id="28"/>
+    <w:bookmarkStart w:id="33" w:name="references"/>
     <w:p>
       <w:pPr>
         <w:pStyle w:val="Heading1"/>
@@ -564,8 +744,8 @@
         <w:t xml:space="preserve">References</w:t>
       </w:r>
     </w:p>
-    <w:bookmarkStart w:id="30" w:name="refs"/>
-    <w:bookmarkStart w:id="28" w:name="ref-blakey2018fate"/>
+    <w:bookmarkStart w:id="32" w:name="refs"/>
+    <w:bookmarkStart w:id="30" w:name="ref-blakey2018fate"/>
     <w:p>
       <w:pPr>
         <w:pStyle w:val="Bibliography"/>
@@ -594,7 +774,7 @@
       <w:r>
         <w:t xml:space="preserve"> </w:t>
       </w:r>
-      <w:hyperlink r:id="rId27">
+      <w:hyperlink r:id="rId29">
         <w:r>
           <w:rPr>
             <w:rStyle w:val="Hyperlink"/>
@@ -606,8 +786,8 @@
         <w:t xml:space="preserve">.</w:t>
       </w:r>
     </w:p>
-    <w:bookmarkEnd w:id="28"/>
-    <w:bookmarkStart w:id="29" w:name="ref-colson1986sports"/>
+    <w:bookmarkEnd w:id="30"/>
+    <w:bookmarkStart w:id="31" w:name="ref-colson1986sports"/>
     <w:p>
       <w:pPr>
         <w:pStyle w:val="Bibliography"/>
@@ -628,10 +808,10 @@
         <w:t xml:space="preserve"> </w:t>
       </w:r>
     </w:p>
-    <w:bookmarkEnd w:id="29"/>
-    <w:bookmarkEnd w:id="30"/>
     <w:bookmarkEnd w:id="31"/>
-    <w:bookmarkStart w:id="33" w:name="tables"/>
+    <w:bookmarkEnd w:id="32"/>
+    <w:bookmarkEnd w:id="33"/>
+    <w:bookmarkStart w:id="35" w:name="tables"/>
     <w:p>
       <w:pPr>
         <w:pStyle w:val="Heading1"/>
@@ -640,7 +820,7 @@
         <w:t xml:space="preserve">TABLES</w:t>
       </w:r>
     </w:p>
-    <w:bookmarkStart w:id="32" w:name="tbl-dataset-summary"/>
+    <w:bookmarkStart w:id="34" w:name="tbl-dataset-summary"/>
     <w:p>
       <w:pPr>
         <w:pStyle w:val="TableCaption"/>
@@ -828,14 +1008,14 @@
         </w:tc>
       </w:tr>
     </w:tbl>
-    <w:bookmarkEnd w:id="32"/>
+    <w:bookmarkEnd w:id="34"/>
     <w:p>
       <w:r>
         <w:br w:type="page"/>
       </w:r>
     </w:p>
-    <w:bookmarkEnd w:id="33"/>
-    <w:bookmarkStart w:id="38" w:name="figure-legends"/>
+    <w:bookmarkEnd w:id="35"/>
+    <w:bookmarkStart w:id="40" w:name="figure-legends"/>
     <w:p>
       <w:pPr>
         <w:pStyle w:val="Heading1"/>
@@ -857,7 +1037,7 @@
       <w:tr>
         <w:tc>
           <w:tcPr/>
-          <w:bookmarkStart w:id="37" w:name="fig-lr-verbal-interpretation"/>
+          <w:bookmarkStart w:id="39" w:name="fig-lr-verbal-interpretation"/>
           <w:p>
             <w:pPr>
               <w:jc w:val="center"/>
@@ -867,18 +1047,18 @@
                 <wp:inline>
                   <wp:extent cx="5943600" cy="791397"/>
                   <wp:effectExtent b="0" l="0" r="0" t="0"/>
-                  <wp:docPr descr="" title="" id="35" name="Picture"/>
+                  <wp:docPr descr="" title="" id="37" name="Picture"/>
                   <a:graphic>
                     <a:graphicData uri="http://schemas.openxmlformats.org/drawingml/2006/picture">
                       <pic:pic>
                         <pic:nvPicPr>
-                          <pic:cNvPr descr="figures/lr-verbal-interpretation.png" id="36" name="Picture"/>
+                          <pic:cNvPr descr="figures/lr-verbal-interpretation.png" id="38" name="Picture"/>
                           <pic:cNvPicPr>
                             <a:picLocks noChangeArrowheads="1" noChangeAspect="1"/>
                           </pic:cNvPicPr>
                         </pic:nvPicPr>
                         <pic:blipFill>
-                          <a:blip r:embed="rId34"/>
+                          <a:blip r:embed="rId36"/>
                           <a:stretch>
                             <a:fillRect/>
                           </a:stretch>
@@ -918,11 +1098,11 @@
               <w:t xml:space="preserve">Figure 1: Here is an example of how to include a figure and a caption. Figures need to be uploaded separately and only the legends should be in the final document. After compiling, you can just delete the figures for the final document.</w:t>
             </w:r>
           </w:p>
-          <w:bookmarkEnd w:id="37"/>
+          <w:bookmarkEnd w:id="39"/>
         </w:tc>
       </w:tr>
     </w:tbl>
-    <w:bookmarkEnd w:id="38"/>
+    <w:bookmarkEnd w:id="40"/>
     <w:sectPr>
       <w:footerReference r:id="rId9" w:type="even"/>
       <w:footerReference r:id="rId10" w:type="default"/>

</xml_diff>